<commit_message>
pridanie osobitneho priecinka pre prehladnost s nazvom kody a v nom pridanie lekciu 104. a 105. "104. Moderní JavaScript - Posíláme do localStorage obsah tří políček najednou" a "105. Moderní JavaScript - Vypisujeme data z localStorage zpět do stránky po kliknutí"
</commit_message>
<xml_diff>
--- a/POZNAMKY/52. PRACA-S-POLOM-2of2.docx
+++ b/POZNAMKY/52. PRACA-S-POLOM-2of2.docx
@@ -13,6 +13,16 @@
           <w:u w:val="single"/>
         </w:rPr>
       </w:pPr>
+      <w:r>
+        <w:rPr>
+          <w:rFonts w:ascii="Consolas" w:hAnsi="Consolas"/>
+          <w:b/>
+          <w:sz w:val="28"/>
+          <w:szCs w:val="28"/>
+          <w:u w:val="single"/>
+        </w:rPr>
+        <w:t xml:space="preserve">52. </w:t>
+      </w:r>
       <w:r>
         <w:rPr>
           <w:rFonts w:ascii="Consolas" w:hAnsi="Consolas"/>
@@ -1135,6 +1145,7 @@
   <w:style w:type="paragraph" w:default="1" w:styleId="Normlny">
     <w:name w:val="Normal"/>
     <w:qFormat/>
+    <w:rsid w:val="00305C57"/>
   </w:style>
   <w:style w:type="character" w:default="1" w:styleId="Predvolenpsmoodseku">
     <w:name w:val="Default Paragraph Font"/>

</xml_diff>